<commit_message>
fixed error poisson lec
</commit_message>
<xml_diff>
--- a/lec/Day-16_Poisson-dist/Ch12_Poisson-distrn.docx
+++ b/lec/Day-16_Poisson-dist/Ch12_Poisson-distrn.docx
@@ -1039,7 +1039,7 @@
         <w:t xml:space="preserve"> </w:t>
       </w:r>
       <w:r>
-        <w:t xml:space="preserve">for a binomial</w:t>
+        <w:t xml:space="preserve">is</w:t>
       </w:r>
       <w:r>
         <w:t xml:space="preserve"> </w:t>
@@ -1543,7 +1543,7 @@
         <w:rPr>
           <w:rStyle w:val="VerbatimChar"/>
         </w:rPr>
-        <w:t xml:space="preserve">dpois(q = a lambda = 0.1)</w:t>
+        <w:t xml:space="preserve">dpois(x = a lambda = 0.1)</w:t>
       </w:r>
       <w:r>
         <w:t xml:space="preserve"> </w:t>
@@ -1581,7 +1581,22 @@
         <w:pStyle w:val="FirstParagraph"/>
       </w:pPr>
       <w:r>
-        <w:t xml:space="preserve">So to calculate the probability of 1 events or less we could use ppois() like this:</w:t>
+        <w:t xml:space="preserve">So to calculate the probability of 1 event or less we could use</w:t>
+      </w:r>
+      <w:r>
+        <w:t xml:space="preserve"> </w:t>
+      </w:r>
+      <w:r>
+        <w:rPr>
+          <w:rStyle w:val="VerbatimChar"/>
+        </w:rPr>
+        <w:t xml:space="preserve">ppois()</w:t>
+      </w:r>
+      <w:r>
+        <w:t xml:space="preserve"> </w:t>
+      </w:r>
+      <w:r>
+        <w:t xml:space="preserve">like this:</w:t>
       </w:r>
     </w:p>
     <w:p>
@@ -2253,7 +2268,7 @@
         <w:rPr>
           <w:rStyle w:val="VerbatimChar"/>
         </w:rPr>
-        <w:t xml:space="preserve">##  [1] 1 1 0 1 0 1 0 0 0 0 0 0 1 0 0 0 0 0 1 0 2 1 0 0 0 0 0 0 0 0 0 0 0 1 0 1 2 0</w:t>
+        <w:t xml:space="preserve">##  [1] 2 1 2 1 0 1 0 0 0 1 1 1 1 1 0 1 0 0 0 1 1 1 0 0 0 1 1 1 1 0 0 0 0 0 0 1 1 1</w:t>
       </w:r>
       <w:r>
         <w:br/>
@@ -2262,7 +2277,7 @@
         <w:rPr>
           <w:rStyle w:val="VerbatimChar"/>
         </w:rPr>
-        <w:t xml:space="preserve">## [39] 0 1 1 1 0 1 0 0 0 0 1 1 2 1 0 1 0 0 0 0 0 0</w:t>
+        <w:t xml:space="preserve">## [39] 1 0 0 0 0 1 0 1 0 0 0 1 0 1 0 0 0 1 0 0 2 0</w:t>
       </w:r>
     </w:p>
     <w:p>
@@ -2356,7 +2371,7 @@
         <w:rPr>
           <w:rStyle w:val="VerbatimChar"/>
         </w:rPr>
-        <w:t xml:space="preserve">##   [1] 0 0 0 0 0 0 0 1 0 1 0 1 0 0 1 0 0 0 0 0 0 0 0 0 0 0 0 0 0 0 1 0 1 0 1 0 0</w:t>
+        <w:t xml:space="preserve">##   [1] 0 0 1 1 0 0 0 0 0 0 0 0 0 1 0 0 0 0 0 0 0 0 0 1 0 0 0 0 0 0 1 0 0 0 0 0 0</w:t>
       </w:r>
       <w:r>
         <w:br/>
@@ -2365,7 +2380,7 @@
         <w:rPr>
           <w:rStyle w:val="VerbatimChar"/>
         </w:rPr>
-        <w:t xml:space="preserve">##  [38] 0 0 0 0 0 0 0 1 0 0 0 0 0 0 0 0 0 0 0 1 0 0 1 0 0 0 0 0 0 0 0 0 0 0 0 0 0</w:t>
+        <w:t xml:space="preserve">##  [38] 0 0 0 0 0 0 0 0 1 0 0 1 1 0 0 0 0 0 0 0 0 0 0 0 0 0 0 0 0 0 0 0 0 0 0 0 0</w:t>
       </w:r>
       <w:r>
         <w:br/>
@@ -2374,7 +2389,7 @@
         <w:rPr>
           <w:rStyle w:val="VerbatimChar"/>
         </w:rPr>
-        <w:t xml:space="preserve">##  [75] 0 0 0 0 0 0 0 0 0 0 0 0 1 1 1 0 0 0 0 0 0 0 0 0 0 0</w:t>
+        <w:t xml:space="preserve">##  [75] 0 0 0 0 0 0 0 0 0 0 0 1 0 0 0 0 1 0 0 0 0 0 1 0 0 0</w:t>
       </w:r>
     </w:p>
     <w:p>
@@ -2438,7 +2453,7 @@
         <w:rPr>
           <w:rStyle w:val="VerbatimChar"/>
         </w:rPr>
-        <w:t xml:space="preserve">##   [1] 1 0 0 1 3 0 0 1 0 0 0 0 0 1 2 0 1 0 2 1 0 0 1 1 0 1 0 0 1 1 0 0 2 1 1 2 1</w:t>
+        <w:t xml:space="preserve">##   [1] 0 1 1 0 0 0 1 3 0 0 1 2 0 2 0 0 0 0 2 0 0 0 1 0 0 2 1 1 0 0 0 0 2 0 0 1 0</w:t>
       </w:r>
       <w:r>
         <w:br/>
@@ -2447,7 +2462,7 @@
         <w:rPr>
           <w:rStyle w:val="VerbatimChar"/>
         </w:rPr>
-        <w:t xml:space="preserve">##  [38] 0 1 0 0 0 2 1 1 0 0 0 0 0 0 0 0 1 0 0 0 0 0 0 0 0 0 0 0 0 0 1 0 0 0 0 0 1</w:t>
+        <w:t xml:space="preserve">##  [38] 0 0 0 1 0 1 0 0 1 0 0 0 1 0 0 1 0 0 1 1 0 0 0 1 0 0 1 1 0 2 0 0 0 1 1 1 0</w:t>
       </w:r>
       <w:r>
         <w:br/>
@@ -2456,7 +2471,7 @@
         <w:rPr>
           <w:rStyle w:val="VerbatimChar"/>
         </w:rPr>
-        <w:t xml:space="preserve">##  [75] 2 0 0 0 1 2 1 0 1 0 0 1 2 0 0 0 1 1 1 1 0 0 1 1 0 3</w:t>
+        <w:t xml:space="preserve">##  [75] 0 0 0 0 0 1 1 1 0 0 1 1 1 0 2 1 0 1 1 2 0 0 0 0 2 0</w:t>
       </w:r>
     </w:p>
     <w:p>
@@ -2520,7 +2535,7 @@
         <w:rPr>
           <w:rStyle w:val="VerbatimChar"/>
         </w:rPr>
-        <w:t xml:space="preserve">##   [1] 1 3 2 1 2 1 1 0 1 1 2 2 0 0 2 2 0 2 1 2 0 1 5 0 0 0 1 1 2 0 0 1 0 0 0 0 3</w:t>
+        <w:t xml:space="preserve">##   [1] 0 1 1 0 2 1 2 0 1 0 1 1 0 0 1 2 1 3 1 1 1 0 1 1 1 1 1 1 2 0 2 0 1 1 0 1 1</w:t>
       </w:r>
       <w:r>
         <w:br/>
@@ -2529,7 +2544,7 @@
         <w:rPr>
           <w:rStyle w:val="VerbatimChar"/>
         </w:rPr>
-        <w:t xml:space="preserve">##  [38] 1 2 2 0 1 0 1 2 1 1 1 2 2 1 3 0 1 1 0 1 0 0 1 0 3 1 0 0 3 0 1 0 1 2 0 0 0</w:t>
+        <w:t xml:space="preserve">##  [38] 1 1 2 1 0 1 1 1 1 1 1 1 3 2 1 0 2 3 0 2 0 0 0 2 2 2 0 3 0 1 3 0 3 1 1 0 0</w:t>
       </w:r>
       <w:r>
         <w:br/>
@@ -2538,7 +2553,7 @@
         <w:rPr>
           <w:rStyle w:val="VerbatimChar"/>
         </w:rPr>
-        <w:t xml:space="preserve">##  [75] 0 1 2 1 1 0 2 0 0 0 1 1 1 2 1 3 0 2 0 0 1 1 2 1 2 3</w:t>
+        <w:t xml:space="preserve">##  [75] 2 1 1 1 1 1 1 2 0 0 0 0 1 1 0 1 0 2 2 2 0 1 1 0 1 0</w:t>
       </w:r>
     </w:p>
     <w:sectPr/>

</xml_diff>